<commit_message>
Add a Barcode generator
I added a barcode generator. The generator doesn't work at the moment. I implements the functions in the near future.
On my research I found out that I can work in PHP with the HTML name Tag to redirect on a button click.
</commit_message>
<xml_diff>
--- a/doc/GrM_PHP-Lager-Managment-System_2023-12-05.docx
+++ b/doc/GrM_PHP-Lager-Managment-System_2023-12-05.docx
@@ -3138,15 +3138,7 @@
           <w:b/>
           <w:sz w:val="24"/>
         </w:rPr>
-        <w:t xml:space="preserve">Einbuchen </w:t>
-      </w:r>
-      <w:r>
-        <w:rPr>
-          <w:rFonts w:ascii="Arial" w:hAnsi="Arial"/>
-          <w:b/>
-          <w:sz w:val="24"/>
-        </w:rPr>
-        <w:t>von Lagerinhalt</w:t>
+        <w:t>Einbuchen von Lagerinhalt</w:t>
       </w:r>
     </w:p>
     <w:p>
@@ -5546,7 +5538,7 @@
           <w:noProof/>
           <w:sz w:val="24"/>
         </w:rPr>
-        <w:t>06.12.2023</w:t>
+        <w:t>12.02.2024</w:t>
       </w:r>
       <w:r>
         <w:rPr>
@@ -5651,7 +5643,7 @@
           <w:noProof/>
           <w:sz w:val="24"/>
         </w:rPr>
-        <w:t>06.12.2023</w:t>
+        <w:t>12.02.2024</w:t>
       </w:r>
       <w:r>
         <w:rPr>
@@ -5876,7 +5868,7 @@
         <w:noProof/>
         <w:sz w:val="24"/>
       </w:rPr>
-      <w:t>06.12.2023</w:t>
+      <w:t>12.02.2024</w:t>
     </w:r>
     <w:r>
       <w:rPr>
@@ -6992,6 +6984,7 @@
   <w:style w:type="character" w:default="1" w:styleId="Absatz-Standardschriftart">
     <w:name w:val="Default Paragraph Font"/>
     <w:uiPriority w:val="1"/>
+    <w:semiHidden/>
     <w:unhideWhenUsed/>
   </w:style>
   <w:style w:type="table" w:default="1" w:styleId="NormaleTabelle">

</xml_diff>